<commit_message>
Finalização de Manual do Usuário PdvWpfTottal.docx com tabulação e espaçamento.
</commit_message>
<xml_diff>
--- a/CooperTs/Manual do Usuário PdvWpfTottal.docx
+++ b/CooperTs/Manual do Usuário PdvWpfTottal.docx
@@ -6,8 +6,6 @@
       <w:pPr>
         <w:pStyle w:val="titulo"/>
       </w:pPr>
-      <w:bookmarkStart w:id="0" w:name="_GoBack"/>
-      <w:bookmarkEnd w:id="0"/>
       <w:r>
         <w:t>Manual do Usuário</w:t>
       </w:r>
@@ -47,6 +45,8 @@
         <w:t>Índice</w:t>
       </w:r>
     </w:p>
+    <w:bookmarkStart w:id="0" w:name="_GoBack"/>
+    <w:bookmarkEnd w:id="0"/>
     <w:p>
       <w:pPr>
         <w:pStyle w:val="TOC1"/>
@@ -67,7 +67,7 @@
       <w:r>
         <w:fldChar w:fldCharType="separate"/>
       </w:r>
-      <w:hyperlink w:anchor="_Toc433272516" w:history="1">
+      <w:hyperlink w:anchor="_Toc433302083" w:history="1">
         <w:r>
           <w:rPr>
             <w:rStyle w:val="Hyperlink"/>
@@ -106,7 +106,7 @@
           <w:rPr>
             <w:webHidden/>
           </w:rPr>
-          <w:instrText xml:space="preserve"> PAGEREF _Toc433272516 \h </w:instrText>
+          <w:instrText xml:space="preserve"> PAGEREF _Toc433302083 \h </w:instrText>
         </w:r>
         <w:r>
           <w:rPr>
@@ -144,7 +144,7 @@
           <w:szCs w:val="22"/>
         </w:rPr>
       </w:pPr>
-      <w:hyperlink w:anchor="_Toc433272517" w:history="1">
+      <w:hyperlink w:anchor="_Toc433302084" w:history="1">
         <w:r>
           <w:rPr>
             <w:rStyle w:val="Hyperlink"/>
@@ -183,7 +183,7 @@
           <w:rPr>
             <w:webHidden/>
           </w:rPr>
-          <w:instrText xml:space="preserve"> PAGEREF _Toc433272517 \h </w:instrText>
+          <w:instrText xml:space="preserve"> PAGEREF _Toc433302084 \h </w:instrText>
         </w:r>
         <w:r>
           <w:rPr>
@@ -221,7 +221,7 @@
           <w:szCs w:val="22"/>
         </w:rPr>
       </w:pPr>
-      <w:hyperlink w:anchor="_Toc433272518" w:history="1">
+      <w:hyperlink w:anchor="_Toc433302085" w:history="1">
         <w:r>
           <w:rPr>
             <w:rStyle w:val="Hyperlink"/>
@@ -260,7 +260,7 @@
           <w:rPr>
             <w:webHidden/>
           </w:rPr>
-          <w:instrText xml:space="preserve"> PAGEREF _Toc433272518 \h </w:instrText>
+          <w:instrText xml:space="preserve"> PAGEREF _Toc433302085 \h </w:instrText>
         </w:r>
         <w:r>
           <w:rPr>
@@ -298,7 +298,7 @@
           <w:szCs w:val="22"/>
         </w:rPr>
       </w:pPr>
-      <w:hyperlink w:anchor="_Toc433272519" w:history="1">
+      <w:hyperlink w:anchor="_Toc433302086" w:history="1">
         <w:r>
           <w:rPr>
             <w:rStyle w:val="Hyperlink"/>
@@ -337,7 +337,7 @@
           <w:rPr>
             <w:webHidden/>
           </w:rPr>
-          <w:instrText xml:space="preserve"> PAGEREF _Toc433272519 \h </w:instrText>
+          <w:instrText xml:space="preserve"> PAGEREF _Toc433302086 \h </w:instrText>
         </w:r>
         <w:r>
           <w:rPr>
@@ -375,7 +375,7 @@
           <w:szCs w:val="22"/>
         </w:rPr>
       </w:pPr>
-      <w:hyperlink w:anchor="_Toc433272520" w:history="1">
+      <w:hyperlink w:anchor="_Toc433302087" w:history="1">
         <w:r>
           <w:rPr>
             <w:rStyle w:val="Hyperlink"/>
@@ -414,7 +414,7 @@
           <w:rPr>
             <w:webHidden/>
           </w:rPr>
-          <w:instrText xml:space="preserve"> PAGEREF _Toc433272520 \h </w:instrText>
+          <w:instrText xml:space="preserve"> PAGEREF _Toc433302087 \h </w:instrText>
         </w:r>
         <w:r>
           <w:rPr>
@@ -452,7 +452,7 @@
           <w:szCs w:val="22"/>
         </w:rPr>
       </w:pPr>
-      <w:hyperlink w:anchor="_Toc433272521" w:history="1">
+      <w:hyperlink w:anchor="_Toc433302088" w:history="1">
         <w:r>
           <w:rPr>
             <w:rStyle w:val="Hyperlink"/>
@@ -491,7 +491,7 @@
           <w:rPr>
             <w:webHidden/>
           </w:rPr>
-          <w:instrText xml:space="preserve"> PAGEREF _Toc433272521 \h </w:instrText>
+          <w:instrText xml:space="preserve"> PAGEREF _Toc433302088 \h </w:instrText>
         </w:r>
         <w:r>
           <w:rPr>
@@ -529,7 +529,7 @@
           <w:szCs w:val="22"/>
         </w:rPr>
       </w:pPr>
-      <w:hyperlink w:anchor="_Toc433272522" w:history="1">
+      <w:hyperlink w:anchor="_Toc433302089" w:history="1">
         <w:r>
           <w:rPr>
             <w:rStyle w:val="Hyperlink"/>
@@ -568,7 +568,7 @@
           <w:rPr>
             <w:webHidden/>
           </w:rPr>
-          <w:instrText xml:space="preserve"> PAGEREF _Toc433272522 \h </w:instrText>
+          <w:instrText xml:space="preserve"> PAGEREF _Toc433302089 \h </w:instrText>
         </w:r>
         <w:r>
           <w:rPr>
@@ -669,7 +669,7 @@
       <w:bookmarkStart w:id="6" w:name="_Toc468086040"/>
       <w:bookmarkStart w:id="7" w:name="_Toc497896595"/>
       <w:bookmarkStart w:id="8" w:name="_Toc433199345"/>
-      <w:bookmarkStart w:id="9" w:name="_Toc433272516"/>
+      <w:bookmarkStart w:id="9" w:name="_Toc433302083"/>
       <w:r>
         <w:t>Introdução</w:t>
       </w:r>
@@ -686,37 +686,43 @@
     <w:p>
       <w:pPr>
         <w:ind w:firstLine="708"/>
+      </w:pPr>
+      <w:r>
+        <w:t>Esse manual descreve como utilizar os principais r</w:t>
+      </w:r>
+      <w:r>
+        <w:t>ecursos do sistema PdvWpfTottal.</w:t>
+      </w:r>
+    </w:p>
+    <w:p>
+      <w:pPr>
+        <w:pStyle w:val="Heading1"/>
+      </w:pPr>
+      <w:bookmarkStart w:id="10" w:name="_Hlt467473290"/>
+      <w:bookmarkStart w:id="11" w:name="_Toc433302084"/>
+      <w:bookmarkEnd w:id="10"/>
+      <w:r>
+        <w:t>Login</w:t>
+      </w:r>
+      <w:bookmarkEnd w:id="11"/>
+    </w:p>
+    <w:p/>
+    <w:p>
+      <w:pPr>
+        <w:ind w:left="708"/>
         <w:jc w:val="both"/>
       </w:pPr>
       <w:r>
-        <w:t xml:space="preserve">Esse manual descreve como utilizar os principais recursos do sistema </w:t>
-      </w:r>
-      <w:r>
-        <w:t>PdvWpfTottal</w:t>
-      </w:r>
-      <w:r>
-        <w:t xml:space="preserve"> </w:t>
-      </w:r>
-    </w:p>
-    <w:p>
-      <w:pPr>
-        <w:pStyle w:val="Heading1"/>
-      </w:pPr>
-      <w:bookmarkStart w:id="10" w:name="_Hlt467473290"/>
-      <w:bookmarkStart w:id="11" w:name="_Toc433272517"/>
-      <w:bookmarkEnd w:id="10"/>
-      <w:r>
-        <w:t>Login</w:t>
-      </w:r>
-      <w:bookmarkEnd w:id="11"/>
-    </w:p>
-    <w:p/>
-    <w:p>
-      <w:pPr>
-        <w:ind w:left="708"/>
-      </w:pPr>
-      <w:r>
-        <w:t>2.1 Ao acessar o sistema você verá a tela de login</w:t>
+        <w:t>2.1</w:t>
+      </w:r>
+      <w:r>
+        <w:tab/>
+      </w:r>
+      <w:r>
+        <w:t>Ao acessar o sistema você verá a tela de login</w:t>
+      </w:r>
+      <w:r>
+        <w:t>.</w:t>
       </w:r>
     </w:p>
     <w:p>
@@ -732,10 +738,9 @@
         <w:rPr>
           <w:noProof/>
         </w:rPr>
-        <w:lastRenderedPageBreak/>
         <w:drawing>
           <wp:inline distT="0" distB="0" distL="0" distR="0">
-            <wp:extent cx="5048955" cy="3172268"/>
+            <wp:extent cx="5048250" cy="2562225"/>
             <wp:effectExtent l="0" t="0" r="0" b="9525"/>
             <wp:docPr id="74" name="Picture 74"/>
             <wp:cNvGraphicFramePr>
@@ -763,7 +768,7 @@
                   <pic:spPr>
                     <a:xfrm>
                       <a:off x="0" y="0"/>
-                      <a:ext cx="5048955" cy="3172268"/>
+                      <a:ext cx="5048962" cy="2562586"/>
                     </a:xfrm>
                     <a:prstGeom prst="rect">
                       <a:avLst/>
@@ -784,15 +789,20 @@
     <w:p>
       <w:pPr>
         <w:ind w:firstLine="708"/>
-      </w:pPr>
-      <w:r>
-        <w:t>2.2 Escreva seu Login</w:t>
-      </w:r>
-      <w:r>
-        <w:t xml:space="preserve"> que é seu cpf</w:t>
-      </w:r>
-      <w:r>
-        <w:t xml:space="preserve"> e sua Senha e clique em ENTRAR</w:t>
+        <w:jc w:val="both"/>
+      </w:pPr>
+      <w:r>
+        <w:lastRenderedPageBreak/>
+        <w:t>2.2</w:t>
+      </w:r>
+      <w:r>
+        <w:tab/>
+      </w:r>
+      <w:r>
+        <w:t>Escreva seu Login que é seu cpf e sua Senha e clique em ENTRAR</w:t>
+      </w:r>
+      <w:r>
+        <w:t>.</w:t>
       </w:r>
     </w:p>
     <w:p>
@@ -859,10 +869,25 @@
     <w:p>
       <w:pPr>
         <w:ind w:left="708"/>
-      </w:pPr>
-      <w:r>
-        <w:t>2.3 Em caso de erro retornará uma mensagem de erro</w:t>
-      </w:r>
+        <w:jc w:val="both"/>
+      </w:pPr>
+      <w:r>
+        <w:t>2.3</w:t>
+      </w:r>
+      <w:r>
+        <w:tab/>
+      </w:r>
+      <w:r>
+        <w:t>Em caso de erro retornará uma mensagem de erro</w:t>
+      </w:r>
+      <w:r>
+        <w:t>.</w:t>
+      </w:r>
+    </w:p>
+    <w:p>
+      <w:pPr>
+        <w:ind w:left="708"/>
+      </w:pPr>
     </w:p>
     <w:p>
       <w:pPr>
@@ -872,7 +897,6 @@
         <w:rPr>
           <w:noProof/>
         </w:rPr>
-        <w:lastRenderedPageBreak/>
         <w:drawing>
           <wp:inline distT="0" distB="0" distL="0" distR="0">
             <wp:extent cx="5001323" cy="3124636"/>
@@ -924,6 +948,7 @@
     <w:p>
       <w:pPr>
         <w:ind w:left="708"/>
+        <w:jc w:val="both"/>
       </w:pPr>
       <w:r>
         <w:t>2.4</w:t>
@@ -932,15 +957,19 @@
         <w:tab/>
         <w:t>Caso o login e a senha estejam certo, você verá a tela principal do sistema</w:t>
       </w:r>
-    </w:p>
-    <w:p>
-      <w:pPr>
-        <w:ind w:left="708"/>
+      <w:r>
+        <w:t>.</w:t>
+      </w:r>
+    </w:p>
+    <w:p>
+      <w:pPr>
+        <w:ind w:firstLine="708"/>
       </w:pPr>
       <w:r>
         <w:rPr>
           <w:noProof/>
         </w:rPr>
+        <w:lastRenderedPageBreak/>
         <w:drawing>
           <wp:inline distT="0" distB="0" distL="0" distR="0">
             <wp:extent cx="5759450" cy="1333500"/>
@@ -993,7 +1022,7 @@
       <w:pPr>
         <w:pStyle w:val="Heading1"/>
       </w:pPr>
-      <w:bookmarkStart w:id="12" w:name="_Toc433272518"/>
+      <w:bookmarkStart w:id="12" w:name="_Toc433302085"/>
       <w:r>
         <w:t>Venda</w:t>
       </w:r>
@@ -1002,6 +1031,7 @@
     <w:p>
       <w:pPr>
         <w:ind w:left="708"/>
+        <w:jc w:val="both"/>
       </w:pPr>
       <w:r>
         <w:t>3.1</w:t>
@@ -1010,6 +1040,12 @@
         <w:tab/>
         <w:t>Para fazer uma nova venda clique no botão Venda.</w:t>
       </w:r>
+    </w:p>
+    <w:p>
+      <w:pPr>
+        <w:ind w:left="708"/>
+        <w:jc w:val="both"/>
+      </w:pPr>
     </w:p>
     <w:p>
       <w:pPr>
@@ -1070,6 +1106,7 @@
     <w:p>
       <w:pPr>
         <w:ind w:left="708"/>
+        <w:jc w:val="both"/>
       </w:pPr>
       <w:r>
         <w:t>3.2</w:t>
@@ -1140,13 +1177,26 @@
       <w:pPr>
         <w:ind w:left="708"/>
       </w:pPr>
+    </w:p>
+    <w:p>
+      <w:pPr>
+        <w:ind w:left="708"/>
+        <w:jc w:val="both"/>
+      </w:pPr>
       <w:r>
         <w:t>3.3</w:t>
       </w:r>
       <w:r>
         <w:tab/>
+      </w:r>
+      <w:r>
         <w:t>Para Iniciar a Venda, primeiro escreva uma placa válida e selecione um produto cadastrado nesse sistema.</w:t>
       </w:r>
+    </w:p>
+    <w:p>
+      <w:pPr>
+        <w:ind w:left="708"/>
+      </w:pPr>
     </w:p>
     <w:p>
       <w:pPr>
@@ -1207,6 +1257,7 @@
     <w:p>
       <w:pPr>
         <w:ind w:left="708"/>
+        <w:jc w:val="both"/>
       </w:pPr>
       <w:r>
         <w:lastRenderedPageBreak/>
@@ -1281,6 +1332,7 @@
     <w:p>
       <w:pPr>
         <w:ind w:left="708"/>
+        <w:jc w:val="both"/>
       </w:pPr>
       <w:r>
         <w:t>3.5</w:t>
@@ -1288,6 +1340,9 @@
       <w:r>
         <w:tab/>
         <w:t>Caso não queira fazer a venda, clique em Cancelar</w:t>
+      </w:r>
+      <w:r>
+        <w:t>.</w:t>
       </w:r>
     </w:p>
     <w:p>
@@ -1356,7 +1411,7 @@
       <w:pPr>
         <w:pStyle w:val="Heading1"/>
       </w:pPr>
-      <w:bookmarkStart w:id="13" w:name="_Toc433272519"/>
+      <w:bookmarkStart w:id="13" w:name="_Toc433302086"/>
       <w:r>
         <w:t>Solicitações</w:t>
       </w:r>
@@ -1365,6 +1420,7 @@
     <w:p>
       <w:pPr>
         <w:ind w:left="708"/>
+        <w:jc w:val="both"/>
       </w:pPr>
       <w:r>
         <w:t>4.1</w:t>
@@ -1375,6 +1431,9 @@
       <w:r>
         <w:t>Clique no botão Solicitações</w:t>
       </w:r>
+      <w:r>
+        <w:t>.</w:t>
+      </w:r>
     </w:p>
     <w:p>
       <w:pPr>
@@ -1383,7 +1442,7 @@
     </w:p>
     <w:p>
       <w:pPr>
-        <w:ind w:left="708" w:firstLine="708"/>
+        <w:ind w:left="1416" w:firstLine="708"/>
       </w:pPr>
       <w:r>
         <w:rPr>
@@ -1434,6 +1493,9 @@
     </w:p>
     <w:p/>
     <w:p>
+      <w:pPr>
+        <w:jc w:val="both"/>
+      </w:pPr>
       <w:r>
         <w:tab/>
         <w:t>4.2</w:t>
@@ -1441,6 +1503,9 @@
       <w:r>
         <w:tab/>
         <w:t>Você verá a tela de Solicitações de Abastecimento</w:t>
+      </w:r>
+      <w:r>
+        <w:t>.</w:t>
       </w:r>
     </w:p>
     <w:p>
@@ -1496,6 +1561,7 @@
     <w:p>
       <w:pPr>
         <w:ind w:left="705"/>
+        <w:jc w:val="both"/>
       </w:pPr>
       <w:r>
         <w:t>4.3</w:t>
@@ -1504,6 +1570,15 @@
         <w:tab/>
         <w:t>Você virá as vendas no grid abaixo, e pode atualizar as solicitações clicando em Atualizar</w:t>
       </w:r>
+      <w:r>
+        <w:t>.</w:t>
+      </w:r>
+    </w:p>
+    <w:p>
+      <w:pPr>
+        <w:ind w:left="705"/>
+        <w:jc w:val="both"/>
+      </w:pPr>
     </w:p>
     <w:p>
       <w:r>
@@ -1557,6 +1632,7 @@
     <w:p>
       <w:pPr>
         <w:ind w:left="705"/>
+        <w:jc w:val="both"/>
       </w:pPr>
       <w:r>
         <w:t>4.4</w:t>
@@ -1568,7 +1644,7 @@
     </w:p>
     <w:p>
       <w:pPr>
-        <w:ind w:left="705"/>
+        <w:ind w:left="708"/>
       </w:pPr>
       <w:r>
         <w:rPr>
@@ -1626,6 +1702,7 @@
     <w:p>
       <w:pPr>
         <w:ind w:left="705"/>
+        <w:jc w:val="both"/>
       </w:pPr>
       <w:r>
         <w:t>4.5</w:t>
@@ -1634,6 +1711,9 @@
         <w:tab/>
         <w:t>Para Confirmar uma solicitação de venda, clique em Confirmar</w:t>
       </w:r>
+      <w:r>
+        <w:t>.</w:t>
+      </w:r>
     </w:p>
     <w:p>
       <w:pPr>
@@ -1642,7 +1722,7 @@
     </w:p>
     <w:p>
       <w:pPr>
-        <w:ind w:left="705"/>
+        <w:ind w:left="1416"/>
       </w:pPr>
       <w:r>
         <w:rPr>
@@ -1699,6 +1779,7 @@
     <w:p>
       <w:pPr>
         <w:ind w:left="705"/>
+        <w:jc w:val="both"/>
       </w:pPr>
       <w:r>
         <w:t>4.6</w:t>
@@ -1707,6 +1788,9 @@
         <w:tab/>
         <w:t>Para Sair da tela de solicitações cliquem em Cancelar</w:t>
       </w:r>
+      <w:r>
+        <w:t>.</w:t>
+      </w:r>
     </w:p>
     <w:p>
       <w:pPr>
@@ -1715,7 +1799,7 @@
     </w:p>
     <w:p>
       <w:pPr>
-        <w:ind w:left="705"/>
+        <w:ind w:left="1416"/>
       </w:pPr>
       <w:r>
         <w:rPr>
@@ -1774,7 +1858,7 @@
       <w:pPr>
         <w:pStyle w:val="Heading1"/>
       </w:pPr>
-      <w:bookmarkStart w:id="14" w:name="_Toc433272520"/>
+      <w:bookmarkStart w:id="14" w:name="_Toc433302087"/>
       <w:r>
         <w:t>Bloqueio Do Sistema</w:t>
       </w:r>
@@ -1783,6 +1867,7 @@
     <w:p>
       <w:pPr>
         <w:ind w:firstLine="708"/>
+        <w:jc w:val="both"/>
       </w:pPr>
       <w:r>
         <w:t>Essa funcionalidade server como logout do sistema, para você sair do sistema, dessa maneira se o usuário sair de perto da máquina ele pode bloquear o sistema sem fechar o aplicativo.</w:t>
@@ -1798,12 +1883,26 @@
         <w:ind w:firstLine="708"/>
       </w:pPr>
       <w:r>
-        <w:t>1.1 Clique em Bloquear</w:t>
+        <w:t>1.1</w:t>
+      </w:r>
+      <w:r>
+        <w:tab/>
+      </w:r>
+      <w:r>
+        <w:t>Clique em Bloquear</w:t>
+      </w:r>
+      <w:r>
+        <w:t>.</w:t>
       </w:r>
     </w:p>
     <w:p>
       <w:pPr>
         <w:ind w:firstLine="708"/>
+      </w:pPr>
+    </w:p>
+    <w:p>
+      <w:pPr>
+        <w:ind w:left="2124" w:firstLine="708"/>
       </w:pPr>
       <w:r>
         <w:rPr>
@@ -1860,9 +1959,16 @@
     <w:p>
       <w:pPr>
         <w:ind w:firstLine="708"/>
-      </w:pPr>
-      <w:r>
-        <w:t>1.2 Você verá a tela de Login novamente e o sistema atrás será bloqueado.</w:t>
+        <w:jc w:val="both"/>
+      </w:pPr>
+      <w:r>
+        <w:t>1.2</w:t>
+      </w:r>
+      <w:r>
+        <w:tab/>
+      </w:r>
+      <w:r>
+        <w:t>Você verá a tela de Login novamente e o sistema atrás será bloqueado.</w:t>
       </w:r>
     </w:p>
     <w:p>
@@ -1924,9 +2030,14 @@
     </w:p>
     <w:p>
       <w:pPr>
+        <w:ind w:firstLine="708"/>
+      </w:pPr>
+    </w:p>
+    <w:p>
+      <w:pPr>
         <w:pStyle w:val="Heading1"/>
       </w:pPr>
-      <w:bookmarkStart w:id="15" w:name="_Toc433272521"/>
+      <w:bookmarkStart w:id="15" w:name="_Toc433302088"/>
       <w:r>
         <w:t>Relatório de Vendas</w:t>
       </w:r>
@@ -1935,6 +2046,7 @@
     <w:p>
       <w:pPr>
         <w:ind w:firstLine="708"/>
+        <w:jc w:val="both"/>
       </w:pPr>
       <w:r>
         <w:t>6.1</w:t>
@@ -1943,11 +2055,22 @@
         <w:tab/>
         <w:t>Clique na aba relatórios e veja o botão Vendas</w:t>
       </w:r>
-    </w:p>
-    <w:p>
-      <w:pPr>
-        <w:ind w:left="1416" w:firstLine="708"/>
-      </w:pPr>
+      <w:r>
+        <w:t>.</w:t>
+      </w:r>
+    </w:p>
+    <w:p>
+      <w:pPr>
+        <w:ind w:firstLine="708"/>
+      </w:pPr>
+    </w:p>
+    <w:p>
+      <w:pPr>
+        <w:ind w:left="2124"/>
+      </w:pPr>
+      <w:r>
+        <w:t xml:space="preserve">    </w:t>
+      </w:r>
       <w:r>
         <w:rPr>
           <w:noProof/>
@@ -1997,6 +2120,9 @@
     </w:p>
     <w:p/>
     <w:p>
+      <w:pPr>
+        <w:jc w:val="both"/>
+      </w:pPr>
       <w:r>
         <w:tab/>
         <w:t>6.2</w:t>
@@ -2005,10 +2131,18 @@
         <w:tab/>
         <w:t>Clique no botões Vendas</w:t>
       </w:r>
-    </w:p>
-    <w:p>
-      <w:pPr>
-        <w:ind w:left="1416" w:firstLine="708"/>
+      <w:r>
+        <w:t>.</w:t>
+      </w:r>
+    </w:p>
+    <w:p>
+      <w:pPr>
+        <w:jc w:val="both"/>
+      </w:pPr>
+    </w:p>
+    <w:p>
+      <w:pPr>
+        <w:ind w:left="2124" w:firstLine="708"/>
       </w:pPr>
       <w:r>
         <w:rPr>
@@ -2016,7 +2150,7 @@
         </w:rPr>
         <w:drawing>
           <wp:inline distT="0" distB="0" distL="0" distR="0">
-            <wp:extent cx="1743318" cy="1609950"/>
+            <wp:extent cx="1742440" cy="1323975"/>
             <wp:effectExtent l="0" t="0" r="0" b="9525"/>
             <wp:docPr id="92" name="Picture 92"/>
             <wp:cNvGraphicFramePr>
@@ -2044,7 +2178,7 @@
                   <pic:spPr>
                     <a:xfrm>
                       <a:off x="0" y="0"/>
-                      <a:ext cx="1743318" cy="1609950"/>
+                      <a:ext cx="1750308" cy="1329953"/>
                     </a:xfrm>
                     <a:prstGeom prst="rect">
                       <a:avLst/>
@@ -2063,13 +2197,15 @@
         <w:ind w:firstLine="708"/>
       </w:pPr>
       <w:r>
-        <w:lastRenderedPageBreak/>
         <w:t>6.3</w:t>
       </w:r>
       <w:r>
         <w:tab/>
         <w:t>Você verá a tela de relatório de Vendas com os dados no grid</w:t>
       </w:r>
+      <w:r>
+        <w:t>.</w:t>
+      </w:r>
     </w:p>
     <w:p>
       <w:pPr>
@@ -2077,9 +2213,6 @@
       </w:pPr>
     </w:p>
     <w:p>
-      <w:pPr>
-        <w:ind w:firstLine="708"/>
-      </w:pPr>
       <w:r>
         <w:rPr>
           <w:noProof/>
@@ -2135,6 +2268,7 @@
     <w:p>
       <w:pPr>
         <w:ind w:firstLine="708"/>
+        <w:jc w:val="both"/>
       </w:pPr>
       <w:r>
         <w:t>6.4</w:t>
@@ -2143,6 +2277,9 @@
         <w:tab/>
         <w:t>Para filtrar os dados use o capítulo 7</w:t>
       </w:r>
+      <w:r>
+        <w:t>.</w:t>
+      </w:r>
     </w:p>
     <w:p>
       <w:pPr>
@@ -2153,7 +2290,7 @@
       <w:pPr>
         <w:pStyle w:val="Heading1"/>
       </w:pPr>
-      <w:bookmarkStart w:id="16" w:name="_Toc433272522"/>
+      <w:bookmarkStart w:id="16" w:name="_Toc433302089"/>
       <w:r>
         <w:t>Filtrar</w:t>
       </w:r>
@@ -2162,6 +2299,7 @@
     <w:p>
       <w:pPr>
         <w:ind w:firstLine="708"/>
+        <w:jc w:val="both"/>
       </w:pPr>
       <w:r>
         <w:t>7.1</w:t>
@@ -2170,10 +2308,18 @@
         <w:tab/>
         <w:t>Clique em Filtrar</w:t>
       </w:r>
+      <w:r>
+        <w:t>.</w:t>
+      </w:r>
     </w:p>
     <w:p>
       <w:pPr>
         <w:ind w:firstLine="708"/>
+      </w:pPr>
+    </w:p>
+    <w:p>
+      <w:pPr>
+        <w:ind w:left="2124" w:firstLine="708"/>
       </w:pPr>
       <w:r>
         <w:rPr>
@@ -2232,22 +2378,30 @@
         <w:ind w:firstLine="708"/>
       </w:pPr>
       <w:r>
+        <w:lastRenderedPageBreak/>
         <w:t>7.2</w:t>
       </w:r>
       <w:r>
         <w:tab/>
         <w:t>Você verá a tela de filtro</w:t>
       </w:r>
+      <w:r>
+        <w:t>.</w:t>
+      </w:r>
     </w:p>
     <w:p>
       <w:pPr>
         <w:ind w:firstLine="708"/>
+      </w:pPr>
+    </w:p>
+    <w:p>
+      <w:pPr>
+        <w:ind w:left="1416" w:firstLine="708"/>
       </w:pPr>
       <w:r>
         <w:rPr>
           <w:noProof/>
         </w:rPr>
-        <w:lastRenderedPageBreak/>
         <w:drawing>
           <wp:inline distT="0" distB="0" distL="0" distR="0">
             <wp:extent cx="2876951" cy="2896004"/>
@@ -2299,6 +2453,7 @@
     <w:p>
       <w:pPr>
         <w:ind w:firstLine="708"/>
+        <w:jc w:val="both"/>
       </w:pPr>
       <w:r>
         <w:t>7.3</w:t>
@@ -2307,6 +2462,9 @@
         <w:tab/>
         <w:t>Altere as datas para as datas que você deseja filtrar</w:t>
       </w:r>
+      <w:r>
+        <w:t>.</w:t>
+      </w:r>
     </w:p>
     <w:p>
       <w:pPr>
@@ -2315,7 +2473,7 @@
     </w:p>
     <w:p>
       <w:pPr>
-        <w:ind w:firstLine="708"/>
+        <w:ind w:left="2124"/>
       </w:pPr>
       <w:r>
         <w:rPr>
@@ -2372,6 +2530,7 @@
     <w:p>
       <w:pPr>
         <w:ind w:firstLine="708"/>
+        <w:jc w:val="both"/>
       </w:pPr>
       <w:r>
         <w:t>7.4</w:t>
@@ -2380,6 +2539,9 @@
         <w:tab/>
         <w:t>Clique em Confirmar para relaizar o filtro</w:t>
       </w:r>
+      <w:r>
+        <w:t>.</w:t>
+      </w:r>
     </w:p>
     <w:p>
       <w:pPr>
@@ -2388,7 +2550,7 @@
     </w:p>
     <w:p>
       <w:pPr>
-        <w:ind w:firstLine="708"/>
+        <w:ind w:left="1416" w:firstLine="708"/>
       </w:pPr>
       <w:r>
         <w:rPr>
@@ -2446,6 +2608,7 @@
     <w:p>
       <w:pPr>
         <w:ind w:firstLine="708"/>
+        <w:jc w:val="both"/>
       </w:pPr>
       <w:r>
         <w:t>7.6</w:t>
@@ -2522,21 +2685,7 @@
         <w:rFonts w:ascii="Arial" w:hAnsi="Arial" w:cs="Arial"/>
         <w:sz w:val="20"/>
       </w:rPr>
-      <w:t xml:space="preserve">Manual do Usuário – </w:t>
-    </w:r>
-    <w:r>
-      <w:rPr>
-        <w:rFonts w:ascii="Arial" w:hAnsi="Arial" w:cs="Arial"/>
-        <w:sz w:val="20"/>
-      </w:rPr>
-      <w:t>PdvWpfTottal</w:t>
-    </w:r>
-    <w:r>
-      <w:rPr>
-        <w:rFonts w:ascii="Arial" w:hAnsi="Arial" w:cs="Arial"/>
-        <w:sz w:val="20"/>
-      </w:rPr>
-      <w:t xml:space="preserve"> 10/2015</w:t>
+      <w:t>Manual do Usuário – PdvWpfTottal 10/2015</w:t>
     </w:r>
   </w:p>
   <w:p>

</xml_diff>